<commit_message>
tuned the paramaters of Admittance control, auto-label v-state
</commit_message>
<xml_diff>
--- a/A_User/Record/HRC实验备忘.docx
+++ b/A_User/Record/HRC实验备忘.docx
@@ -868,6 +868,7 @@
       <w:pPr>
         <w:jc w:val="center"/>
       </w:pPr>
+      <w:bookmarkStart w:id="0" w:name="_GoBack"/>
       <w:r>
         <w:rPr>
           <w:noProof/>
@@ -908,6 +909,7 @@
           </wp:inline>
         </w:drawing>
       </w:r>
+      <w:bookmarkEnd w:id="0"/>
     </w:p>
     <w:p>
       <w:pPr>
@@ -1194,12 +1196,7 @@
     <w:p>
       <w:pPr>
         <w:ind w:firstLineChars="200" w:firstLine="480"/>
-        <w:rPr>
-          <w:rFonts w:hint="eastAsia"/>
-        </w:rPr>
-      </w:pPr>
-      <w:bookmarkStart w:id="0" w:name="_GoBack"/>
-      <w:bookmarkEnd w:id="0"/>
+      </w:pPr>
       <w:r>
         <w:rPr>
           <w:rFonts w:hint="eastAsia"/>
@@ -1320,6 +1317,43 @@
           <w:rFonts w:hint="eastAsia"/>
         </w:rPr>
         <w:t>传给主程序。</w:t>
+      </w:r>
+    </w:p>
+    <w:p>
+      <w:pPr>
+        <w:ind w:firstLineChars="200" w:firstLine="480"/>
+        <w:rPr>
+          <w:rFonts w:hint="eastAsia"/>
+        </w:rPr>
+      </w:pPr>
+      <w:r>
+        <w:rPr>
+          <w:rFonts w:hint="eastAsia"/>
+        </w:rPr>
+        <w:t>注意：运行</w:t>
+      </w:r>
+      <w:proofErr w:type="spellStart"/>
+      <w:r>
+        <w:rPr>
+          <w:rFonts w:hint="eastAsia"/>
+        </w:rPr>
+        <w:t>E</w:t>
+      </w:r>
+      <w:r>
+        <w:t>MG_S</w:t>
+      </w:r>
+      <w:r>
+        <w:rPr>
+          <w:rFonts w:hint="eastAsia"/>
+        </w:rPr>
+        <w:t>ending</w:t>
+      </w:r>
+      <w:proofErr w:type="spellEnd"/>
+      <w:r>
+        <w:rPr>
+          <w:rFonts w:hint="eastAsia"/>
+        </w:rPr>
+        <w:t>前更改标定数据存储地址。</w:t>
       </w:r>
     </w:p>
     <w:sectPr>

</xml_diff>